<commit_message>
updates doc/pdf, adds example phrases
</commit_message>
<xml_diff>
--- a/Unit 4 Word/Lab 4.2 You Talkin To Me.docx
+++ b/Unit 4 Word/Lab 4.2 You Talkin To Me.docx
@@ -274,22 +274,18 @@
     </w:p>
     <w:p>
       <w:pPr>
-        <w:numPr>
-          <w:ilvl w:val="0"/>
-          <w:numId w:val="2"/>
-        </w:numPr>
-      </w:pPr>
-      <w:r>
+        <w:ind w:left="720"/>
         <w:rPr>
-          <w:rStyle w:val="VerbatimChar"/>
+          <w:b/>
+          <w:bCs/>
         </w:rPr>
-        <w:t>A noun phrase consists of an article, an adjective,</w:t>
-      </w:r>
+      </w:pPr>
       <w:r>
         <w:rPr>
-          <w:rStyle w:val="VerbatimChar"/>
+          <w:b/>
+          <w:bCs/>
         </w:rPr>
-        <w:t xml:space="preserve"> and a noun in that order.</w:t>
+        <w:t>A noun phrase consists of an article, an adjective, and a noun in that order.</w:t>
       </w:r>
     </w:p>
     <w:p>
@@ -300,18 +296,25 @@
         </w:numPr>
       </w:pPr>
       <w:r>
-        <w:t>Write custom reporter blocks like “noun phrase” for each of the phrase types listed below.</w:t>
+        <w:t xml:space="preserve">Write custom reporter blocks like “noun phrase” for each </w:t>
+      </w:r>
+      <w:r>
+        <w:t xml:space="preserve">additional </w:t>
+      </w:r>
+      <w:r>
+        <w:t>phrase types listed below.</w:t>
       </w:r>
     </w:p>
     <w:tbl>
       <w:tblPr>
         <w:tblStyle w:val="Table"/>
-        <w:tblW w:w="0" w:type="auto"/>
+        <w:tblW w:w="10912" w:type="dxa"/>
         <w:tblLook w:val="0020" w:firstRow="1" w:lastRow="0" w:firstColumn="0" w:lastColumn="0" w:noHBand="0" w:noVBand="0"/>
       </w:tblPr>
       <w:tblGrid>
-        <w:gridCol w:w="2200"/>
-        <w:gridCol w:w="2860"/>
+        <w:gridCol w:w="2520"/>
+        <w:gridCol w:w="3780"/>
+        <w:gridCol w:w="4612"/>
       </w:tblGrid>
       <w:tr>
         <w:trPr>
@@ -320,7 +323,7 @@
         </w:trPr>
         <w:tc>
           <w:tcPr>
-            <w:tcW w:w="0" w:type="auto"/>
+            <w:tcW w:w="2520" w:type="dxa"/>
           </w:tcPr>
           <w:p>
             <w:pPr>
@@ -333,7 +336,7 @@
         </w:tc>
         <w:tc>
           <w:tcPr>
-            <w:tcW w:w="0" w:type="auto"/>
+            <w:tcW w:w="3780" w:type="dxa"/>
           </w:tcPr>
           <w:p>
             <w:pPr>
@@ -341,6 +344,19 @@
             </w:pPr>
             <w:r>
               <w:t>Construction</w:t>
+            </w:r>
+          </w:p>
+        </w:tc>
+        <w:tc>
+          <w:tcPr>
+            <w:tcW w:w="0" w:type="auto"/>
+          </w:tcPr>
+          <w:p>
+            <w:pPr>
+              <w:pStyle w:val="Compact"/>
+            </w:pPr>
+            <w:r>
+              <w:t>Example</w:t>
             </w:r>
           </w:p>
         </w:tc>
@@ -348,27 +364,40 @@
       <w:tr>
         <w:tc>
           <w:tcPr>
-            <w:tcW w:w="0" w:type="auto"/>
-          </w:tcPr>
-          <w:p>
-            <w:pPr>
-              <w:pStyle w:val="Compact"/>
-            </w:pPr>
-            <w:r>
-              <w:t>prepositional phrase</w:t>
-            </w:r>
-          </w:p>
-        </w:tc>
-        <w:tc>
-          <w:tcPr>
-            <w:tcW w:w="0" w:type="auto"/>
-          </w:tcPr>
-          <w:p>
-            <w:pPr>
-              <w:pStyle w:val="Compact"/>
-            </w:pPr>
-            <w:r>
-              <w:t>preposition, noun phrase</w:t>
+            <w:tcW w:w="2520" w:type="dxa"/>
+          </w:tcPr>
+          <w:p>
+            <w:pPr>
+              <w:pStyle w:val="Compact"/>
+            </w:pPr>
+            <w:r>
+              <w:t>noun phrase</w:t>
+            </w:r>
+          </w:p>
+        </w:tc>
+        <w:tc>
+          <w:tcPr>
+            <w:tcW w:w="3780" w:type="dxa"/>
+          </w:tcPr>
+          <w:p>
+            <w:pPr>
+              <w:pStyle w:val="Compact"/>
+            </w:pPr>
+            <w:r>
+              <w:t>article, adjective, noun</w:t>
+            </w:r>
+          </w:p>
+        </w:tc>
+        <w:tc>
+          <w:tcPr>
+            <w:tcW w:w="0" w:type="auto"/>
+          </w:tcPr>
+          <w:p>
+            <w:pPr>
+              <w:pStyle w:val="Compact"/>
+            </w:pPr>
+            <w:r>
+              <w:t>a big giraffe</w:t>
             </w:r>
           </w:p>
         </w:tc>
@@ -376,27 +405,40 @@
       <w:tr>
         <w:tc>
           <w:tcPr>
-            <w:tcW w:w="0" w:type="auto"/>
-          </w:tcPr>
-          <w:p>
-            <w:pPr>
-              <w:pStyle w:val="Compact"/>
-            </w:pPr>
-            <w:r>
-              <w:t>verb phrase</w:t>
-            </w:r>
-          </w:p>
-        </w:tc>
-        <w:tc>
-          <w:tcPr>
-            <w:tcW w:w="0" w:type="auto"/>
-          </w:tcPr>
-          <w:p>
-            <w:pPr>
-              <w:pStyle w:val="Compact"/>
-            </w:pPr>
-            <w:r>
-              <w:t>adverb, prpositional phrase</w:t>
+            <w:tcW w:w="2520" w:type="dxa"/>
+          </w:tcPr>
+          <w:p>
+            <w:pPr>
+              <w:pStyle w:val="Compact"/>
+            </w:pPr>
+            <w:r>
+              <w:t>prepositional phrase</w:t>
+            </w:r>
+          </w:p>
+        </w:tc>
+        <w:tc>
+          <w:tcPr>
+            <w:tcW w:w="3780" w:type="dxa"/>
+          </w:tcPr>
+          <w:p>
+            <w:pPr>
+              <w:pStyle w:val="Compact"/>
+            </w:pPr>
+            <w:r>
+              <w:t>preposition, noun phrase</w:t>
+            </w:r>
+          </w:p>
+        </w:tc>
+        <w:tc>
+          <w:tcPr>
+            <w:tcW w:w="0" w:type="auto"/>
+          </w:tcPr>
+          <w:p>
+            <w:pPr>
+              <w:pStyle w:val="Compact"/>
+            </w:pPr>
+            <w:r>
+              <w:t>under the monkey</w:t>
             </w:r>
           </w:p>
         </w:tc>
@@ -404,7 +446,60 @@
       <w:tr>
         <w:tc>
           <w:tcPr>
-            <w:tcW w:w="0" w:type="auto"/>
+            <w:tcW w:w="2520" w:type="dxa"/>
+          </w:tcPr>
+          <w:p>
+            <w:pPr>
+              <w:pStyle w:val="Compact"/>
+            </w:pPr>
+            <w:r>
+              <w:t>verb phrase</w:t>
+            </w:r>
+          </w:p>
+        </w:tc>
+        <w:tc>
+          <w:tcPr>
+            <w:tcW w:w="3780" w:type="dxa"/>
+          </w:tcPr>
+          <w:p>
+            <w:pPr>
+              <w:pStyle w:val="Compact"/>
+            </w:pPr>
+            <w:r>
+              <w:t>adverb, verb, prepositional phrase</w:t>
+            </w:r>
+          </w:p>
+        </w:tc>
+        <w:tc>
+          <w:tcPr>
+            <w:tcW w:w="0" w:type="auto"/>
+          </w:tcPr>
+          <w:p>
+            <w:pPr>
+              <w:pStyle w:val="Compact"/>
+            </w:pPr>
+            <w:r>
+              <w:t xml:space="preserve">quickly jumps </w:t>
+            </w:r>
+            <w:r>
+              <w:t xml:space="preserve">over </w:t>
+            </w:r>
+            <w:r>
+              <w:t xml:space="preserve">the </w:t>
+            </w:r>
+            <w:r>
+              <w:t xml:space="preserve">small </w:t>
+            </w:r>
+            <w:r>
+              <w:t>monkey</w:t>
+            </w:r>
+          </w:p>
+        </w:tc>
+      </w:tr>
+      <w:tr>
+        <w:tc>
+          <w:tcPr>
+            <w:tcW w:w="2520" w:type="dxa"/>
           </w:tcPr>
           <w:p>
             <w:pPr>
@@ -417,14 +512,39 @@
         </w:tc>
         <w:tc>
           <w:tcPr>
-            <w:tcW w:w="0" w:type="auto"/>
-          </w:tcPr>
-          <w:p>
-            <w:pPr>
-              <w:pStyle w:val="Compact"/>
-            </w:pPr>
-            <w:r>
-              <w:t>noun, phrase, verb phrase</w:t>
+            <w:tcW w:w="3780" w:type="dxa"/>
+          </w:tcPr>
+          <w:p>
+            <w:pPr>
+              <w:pStyle w:val="Compact"/>
+            </w:pPr>
+            <w:r>
+              <w:t>noun phrase, verb phrase</w:t>
+            </w:r>
+          </w:p>
+        </w:tc>
+        <w:tc>
+          <w:tcPr>
+            <w:tcW w:w="0" w:type="auto"/>
+          </w:tcPr>
+          <w:p>
+            <w:pPr>
+              <w:pStyle w:val="Compact"/>
+            </w:pPr>
+            <w:r>
+              <w:t xml:space="preserve">a big giraffe quickly jumps </w:t>
+            </w:r>
+            <w:r>
+              <w:t xml:space="preserve">over </w:t>
+            </w:r>
+            <w:r>
+              <w:t>the</w:t>
+            </w:r>
+            <w:r>
+              <w:t xml:space="preserve"> small</w:t>
+            </w:r>
+            <w:r>
+              <w:t xml:space="preserve"> monkey</w:t>
             </w:r>
           </w:p>
         </w:tc>
@@ -437,8 +557,13 @@
       <w:bookmarkStart w:id="3" w:name="part-3-making-sentences"/>
       <w:bookmarkEnd w:id="2"/>
       <w:r>
-        <w:t>Part 3: Making sentences</w:t>
-      </w:r>
+        <w:t xml:space="preserve">Part 3: Making </w:t>
+      </w:r>
+      <w:proofErr w:type="gramStart"/>
+      <w:r>
+        <w:t>sentences</w:t>
+      </w:r>
+      <w:proofErr w:type="gramEnd"/>
     </w:p>
     <w:p>
       <w:pPr>
@@ -457,32 +582,15 @@
         <w:pStyle w:val="FirstParagraph"/>
       </w:pPr>
       <w:r>
-        <w:t>Bonus: Modify your script so that a noun phrase can either be the construc</w:t>
-      </w:r>
-      <w:r>
-        <w:t>tion from part 1 or a single proper noun (e.g. a person’s name). Your script should randomly decide which version of a noun phrase to use.</w:t>
+        <w:t>Bonus: Modify your script so that a noun phrase can either be the construction from part 1 or a single proper noun (e.g. a person’s name). Your script should randomly decide which version of a noun phrase to use.</w:t>
       </w:r>
     </w:p>
     <w:p>
       <w:pPr>
-        <w:pStyle w:val="SourceCode"/>
-      </w:pPr>
-      <w:r>
-        <w:rPr>
-          <w:rStyle w:val="VerbatimChar"/>
-        </w:rPr>
-        <w:t>A noun phrase consists of an article, an adjective, and a noun in that order.</w:t>
-      </w:r>
-    </w:p>
-    <w:p>
-      <w:pPr>
         <w:pStyle w:val="FirstParagraph"/>
       </w:pPr>
       <w:r>
-        <w:t>Bonus: Modify your script so that a ver</w:t>
-      </w:r>
-      <w:r>
-        <w:t>b phrase can sometimes leave out the prepositional phrase. Your script should randomly decide to include the prepositional phrase or not.</w:t>
+        <w:t>Bonus: Modify your script so that a verb phrase can sometimes leave out the prepositional phrase. Your script should randomly decide to include the prepositional phrase or not.</w:t>
       </w:r>
     </w:p>
     <w:p>
@@ -513,10 +621,7 @@
         <w:t>n</w:t>
       </w:r>
       <w:r>
-        <w:t xml:space="preserve"> key is pressed, the user is prompted for a new noun </w:t>
-      </w:r>
-      <w:r>
-        <w:t>and that noun is added to list of nouns. After that point, the new noun entered by the user should be able to appear in sentences.</w:t>
+        <w:t xml:space="preserve"> key is pressed, the user is prompted for a new noun and that noun is added to list of nouns. After that point, the new noun entered by the user should be able to appear in sentences.</w:t>
       </w:r>
     </w:p>
     <w:p>
@@ -820,10 +925,7 @@
         </w:numPr>
       </w:pPr>
       <w:r>
-        <w:t>The removed word should no longer appear in sente</w:t>
-      </w:r>
-      <w:r>
-        <w:t>nces.</w:t>
+        <w:t>The removed word should no longer appear in sentences.</w:t>
       </w:r>
     </w:p>
     <w:p>
@@ -1167,8 +1269,8 @@
           </w:p>
         </w:tc>
       </w:tr>
+      <w:bookmarkEnd w:id="0"/>
       <w:bookmarkEnd w:id="5"/>
-      <w:bookmarkEnd w:id="0"/>
     </w:tbl>
     <w:p/>
     <w:sectPr>
@@ -1343,14 +1445,7 @@
         <w:sz w:val="20"/>
         <w:szCs w:val="20"/>
       </w:rPr>
-      <w:t xml:space="preserve">Name </w:t>
-    </w:r>
-    <w:r>
-      <w:rPr>
-        <w:sz w:val="20"/>
-        <w:szCs w:val="20"/>
-      </w:rPr>
-      <w:t>___________________________</w:t>
+      <w:t>Name ___________________________</w:t>
     </w:r>
     <w:r>
       <w:rPr>

</xml_diff>